<commit_message>
alterado e comitado com git diff
</commit_message>
<xml_diff>
--- a/testes.docx
+++ b/testes.docx
@@ -8,9 +8,11 @@
       </w:r>
     </w:p>
     <w:p>
+      <w:proofErr w:type="spellStart"/>
       <w:r>
         <w:t>Etsyes</w:t>
       </w:r>
+      <w:proofErr w:type="spellEnd"/>
     </w:p>
     <w:p>
       <w:r>
@@ -20,21 +22,6 @@
     <w:p>
       <w:r>
         <w:t>Testes</w:t>
-      </w:r>
-    </w:p>
-    <w:p>
-      <w:r>
-        <w:t>Tests</w:t>
-      </w:r>
-    </w:p>
-    <w:p>
-      <w:r>
-        <w:t>Linhas linhas</w:t>
-      </w:r>
-    </w:p>
-    <w:p>
-      <w:r>
-        <w:t>Linhas]</w:t>
       </w:r>
     </w:p>
     <w:p>

</xml_diff>